<commit_message>
Some code fix, added command query
</commit_message>
<xml_diff>
--- a/Docs/proj structure.docx
+++ b/Docs/proj structure.docx
@@ -1608,6 +1608,2039 @@
       <w:proofErr w:type="spellStart"/>
       <w:r>
         <w:t>application</w:t>
+      </w:r>
+      <w:proofErr w:type="spellEnd"/>
+      <w:r>
+        <w:t>.</w:t>
+      </w:r>
+    </w:p>
+    <w:p/>
+    <w:p/>
+    <w:p>
+      <w:r>
+        <w:br w:type="page"/>
+      </w:r>
+    </w:p>
+    <w:p>
+      <w:r>
+        <w:lastRenderedPageBreak/>
+        <w:t xml:space="preserve">To </w:t>
+      </w:r>
+      <w:proofErr w:type="spellStart"/>
+      <w:r>
+        <w:t>call</w:t>
+      </w:r>
+      <w:proofErr w:type="spellEnd"/>
+      <w:r>
+        <w:t xml:space="preserve"> `</w:t>
+      </w:r>
+      <w:proofErr w:type="spellStart"/>
+      <w:r>
+        <w:t>CreateDriverAsync</w:t>
+      </w:r>
+      <w:proofErr w:type="spellEnd"/>
+      <w:r>
+        <w:t xml:space="preserve">` </w:t>
+      </w:r>
+      <w:proofErr w:type="spellStart"/>
+      <w:r>
+        <w:t>from</w:t>
+      </w:r>
+      <w:proofErr w:type="spellEnd"/>
+      <w:r>
+        <w:t xml:space="preserve"> a </w:t>
+      </w:r>
+      <w:proofErr w:type="spellStart"/>
+      <w:r>
+        <w:t>controller</w:t>
+      </w:r>
+      <w:proofErr w:type="spellEnd"/>
+      <w:r>
+        <w:t xml:space="preserve">, </w:t>
+      </w:r>
+      <w:proofErr w:type="spellStart"/>
+      <w:r>
+        <w:t>you</w:t>
+      </w:r>
+      <w:proofErr w:type="spellEnd"/>
+      <w:r>
+        <w:t xml:space="preserve"> </w:t>
+      </w:r>
+      <w:proofErr w:type="spellStart"/>
+      <w:r>
+        <w:t>first</w:t>
+      </w:r>
+      <w:proofErr w:type="spellEnd"/>
+      <w:r>
+        <w:t xml:space="preserve"> </w:t>
+      </w:r>
+      <w:proofErr w:type="spellStart"/>
+      <w:r>
+        <w:t>need</w:t>
+      </w:r>
+      <w:proofErr w:type="spellEnd"/>
+      <w:r>
+        <w:t xml:space="preserve"> to </w:t>
+      </w:r>
+      <w:proofErr w:type="spellStart"/>
+      <w:r>
+        <w:t>create</w:t>
+      </w:r>
+      <w:proofErr w:type="spellEnd"/>
+      <w:r>
+        <w:t xml:space="preserve"> a `</w:t>
+      </w:r>
+      <w:proofErr w:type="spellStart"/>
+      <w:r>
+        <w:t>CreateDriverCommand</w:t>
+      </w:r>
+      <w:proofErr w:type="spellEnd"/>
+      <w:r>
+        <w:t xml:space="preserve">` </w:t>
+      </w:r>
+      <w:proofErr w:type="spellStart"/>
+      <w:r>
+        <w:t>and</w:t>
+      </w:r>
+      <w:proofErr w:type="spellEnd"/>
+      <w:r>
+        <w:t xml:space="preserve"> `</w:t>
+      </w:r>
+      <w:proofErr w:type="spellStart"/>
+      <w:r>
+        <w:t>CreateDriverCommandHandler</w:t>
+      </w:r>
+      <w:proofErr w:type="spellEnd"/>
+      <w:r>
+        <w:t xml:space="preserve">`, </w:t>
+      </w:r>
+      <w:proofErr w:type="spellStart"/>
+      <w:r>
+        <w:t>and</w:t>
+      </w:r>
+      <w:proofErr w:type="spellEnd"/>
+      <w:r>
+        <w:t xml:space="preserve"> </w:t>
+      </w:r>
+      <w:proofErr w:type="spellStart"/>
+      <w:r>
+        <w:t>then</w:t>
+      </w:r>
+      <w:proofErr w:type="spellEnd"/>
+      <w:r>
+        <w:t xml:space="preserve"> </w:t>
+      </w:r>
+      <w:proofErr w:type="spellStart"/>
+      <w:r>
+        <w:t>invoke</w:t>
+      </w:r>
+      <w:proofErr w:type="spellEnd"/>
+      <w:r>
+        <w:t xml:space="preserve"> </w:t>
+      </w:r>
+      <w:proofErr w:type="spellStart"/>
+      <w:r>
+        <w:t>the</w:t>
+      </w:r>
+      <w:proofErr w:type="spellEnd"/>
+      <w:r>
+        <w:t xml:space="preserve"> `</w:t>
+      </w:r>
+      <w:proofErr w:type="spellStart"/>
+      <w:r>
+        <w:t>Handle</w:t>
+      </w:r>
+      <w:proofErr w:type="spellEnd"/>
+      <w:r>
+        <w:t xml:space="preserve">` </w:t>
+      </w:r>
+      <w:proofErr w:type="spellStart"/>
+      <w:r>
+        <w:t>method</w:t>
+      </w:r>
+      <w:proofErr w:type="spellEnd"/>
+      <w:r>
+        <w:t xml:space="preserve"> </w:t>
+      </w:r>
+      <w:proofErr w:type="spellStart"/>
+      <w:r>
+        <w:t>of</w:t>
+      </w:r>
+      <w:proofErr w:type="spellEnd"/>
+      <w:r>
+        <w:t xml:space="preserve"> </w:t>
+      </w:r>
+      <w:proofErr w:type="spellStart"/>
+      <w:r>
+        <w:t>the</w:t>
+      </w:r>
+      <w:proofErr w:type="spellEnd"/>
+      <w:r>
+        <w:t xml:space="preserve"> </w:t>
+      </w:r>
+      <w:proofErr w:type="spellStart"/>
+      <w:r>
+        <w:t>command</w:t>
+      </w:r>
+      <w:proofErr w:type="spellEnd"/>
+      <w:r>
+        <w:t xml:space="preserve"> </w:t>
+      </w:r>
+      <w:proofErr w:type="spellStart"/>
+      <w:r>
+        <w:t>handler</w:t>
+      </w:r>
+      <w:proofErr w:type="spellEnd"/>
+      <w:r>
+        <w:t xml:space="preserve">. </w:t>
+      </w:r>
+      <w:proofErr w:type="spellStart"/>
+      <w:r>
+        <w:t>Here's</w:t>
+      </w:r>
+      <w:proofErr w:type="spellEnd"/>
+      <w:r>
+        <w:t xml:space="preserve"> a </w:t>
+      </w:r>
+      <w:proofErr w:type="spellStart"/>
+      <w:r>
+        <w:t>step-by-step</w:t>
+      </w:r>
+      <w:proofErr w:type="spellEnd"/>
+      <w:r>
+        <w:t xml:space="preserve"> </w:t>
+      </w:r>
+      <w:proofErr w:type="spellStart"/>
+      <w:r>
+        <w:t>guide</w:t>
+      </w:r>
+      <w:proofErr w:type="spellEnd"/>
+      <w:r>
+        <w:t xml:space="preserve">:  </w:t>
+      </w:r>
+    </w:p>
+    <w:p>
+      <w:r>
+        <w:t xml:space="preserve">   </w:t>
+      </w:r>
+    </w:p>
+    <w:p>
+      <w:r>
+        <w:t xml:space="preserve">1. </w:t>
+      </w:r>
+      <w:proofErr w:type="spellStart"/>
+      <w:r>
+        <w:t>Inject</w:t>
+      </w:r>
+      <w:proofErr w:type="spellEnd"/>
+      <w:r>
+        <w:t xml:space="preserve"> `</w:t>
+      </w:r>
+      <w:proofErr w:type="spellStart"/>
+      <w:r>
+        <w:t>IDriversRepository</w:t>
+      </w:r>
+      <w:proofErr w:type="spellEnd"/>
+      <w:r>
+        <w:t xml:space="preserve">` </w:t>
+      </w:r>
+      <w:proofErr w:type="spellStart"/>
+      <w:r>
+        <w:t>and</w:t>
+      </w:r>
+      <w:proofErr w:type="spellEnd"/>
+      <w:r>
+        <w:t xml:space="preserve"> `</w:t>
+      </w:r>
+      <w:proofErr w:type="spellStart"/>
+      <w:r>
+        <w:t>IMapper</w:t>
+      </w:r>
+      <w:proofErr w:type="spellEnd"/>
+      <w:r>
+        <w:t>` (</w:t>
+      </w:r>
+      <w:proofErr w:type="spellStart"/>
+      <w:r>
+        <w:t>from</w:t>
+      </w:r>
+      <w:proofErr w:type="spellEnd"/>
+      <w:r>
+        <w:t xml:space="preserve"> </w:t>
+      </w:r>
+      <w:proofErr w:type="spellStart"/>
+      <w:r>
+        <w:t>AutoMapper</w:t>
+      </w:r>
+      <w:proofErr w:type="spellEnd"/>
+      <w:r>
+        <w:t xml:space="preserve">, for </w:t>
+      </w:r>
+      <w:proofErr w:type="spellStart"/>
+      <w:r>
+        <w:t>example</w:t>
+      </w:r>
+      <w:proofErr w:type="spellEnd"/>
+      <w:r>
+        <w:t xml:space="preserve">) </w:t>
+      </w:r>
+      <w:proofErr w:type="spellStart"/>
+      <w:r>
+        <w:t>into</w:t>
+      </w:r>
+      <w:proofErr w:type="spellEnd"/>
+      <w:r>
+        <w:t xml:space="preserve"> </w:t>
+      </w:r>
+      <w:proofErr w:type="spellStart"/>
+      <w:r>
+        <w:t>the</w:t>
+      </w:r>
+      <w:proofErr w:type="spellEnd"/>
+      <w:r>
+        <w:t xml:space="preserve"> </w:t>
+      </w:r>
+      <w:proofErr w:type="spellStart"/>
+      <w:r>
+        <w:t>controller's</w:t>
+      </w:r>
+      <w:proofErr w:type="spellEnd"/>
+      <w:r>
+        <w:t xml:space="preserve"> </w:t>
+      </w:r>
+      <w:proofErr w:type="spellStart"/>
+      <w:r>
+        <w:t>constructor</w:t>
+      </w:r>
+      <w:proofErr w:type="spellEnd"/>
+      <w:r>
+        <w:t xml:space="preserve">:  </w:t>
+      </w:r>
+    </w:p>
+    <w:p>
+      <w:r>
+        <w:t xml:space="preserve">   </w:t>
+      </w:r>
+    </w:p>
+    <w:p>
+      <w:r>
+        <w:t>```</w:t>
+      </w:r>
+      <w:proofErr w:type="spellStart"/>
+      <w:r>
+        <w:t>csharp</w:t>
+      </w:r>
+      <w:proofErr w:type="spellEnd"/>
+      <w:r>
+        <w:t xml:space="preserve">  </w:t>
+      </w:r>
+    </w:p>
+    <w:p>
+      <w:proofErr w:type="spellStart"/>
+      <w:r>
+        <w:t>public</w:t>
+      </w:r>
+      <w:proofErr w:type="spellEnd"/>
+      <w:r>
+        <w:t xml:space="preserve"> </w:t>
+      </w:r>
+      <w:proofErr w:type="spellStart"/>
+      <w:r>
+        <w:t>class</w:t>
+      </w:r>
+      <w:proofErr w:type="spellEnd"/>
+      <w:r>
+        <w:t xml:space="preserve"> </w:t>
+      </w:r>
+      <w:proofErr w:type="spellStart"/>
+      <w:r>
+        <w:t>DriversController</w:t>
+      </w:r>
+      <w:proofErr w:type="spellEnd"/>
+      <w:r>
+        <w:t xml:space="preserve"> : </w:t>
+      </w:r>
+      <w:proofErr w:type="spellStart"/>
+      <w:r>
+        <w:t>ControllerBase</w:t>
+      </w:r>
+      <w:proofErr w:type="spellEnd"/>
+      <w:r>
+        <w:t xml:space="preserve">  </w:t>
+      </w:r>
+    </w:p>
+    <w:p>
+      <w:r>
+        <w:t xml:space="preserve">{  </w:t>
+      </w:r>
+    </w:p>
+    <w:p>
+      <w:r>
+        <w:t xml:space="preserve">    </w:t>
+      </w:r>
+      <w:proofErr w:type="spellStart"/>
+      <w:r>
+        <w:t>private</w:t>
+      </w:r>
+      <w:proofErr w:type="spellEnd"/>
+      <w:r>
+        <w:t xml:space="preserve"> </w:t>
+      </w:r>
+      <w:proofErr w:type="spellStart"/>
+      <w:r>
+        <w:t>readonly</w:t>
+      </w:r>
+      <w:proofErr w:type="spellEnd"/>
+      <w:r>
+        <w:t xml:space="preserve"> </w:t>
+      </w:r>
+      <w:proofErr w:type="spellStart"/>
+      <w:r>
+        <w:t>IDriversRepository</w:t>
+      </w:r>
+      <w:proofErr w:type="spellEnd"/>
+      <w:r>
+        <w:t xml:space="preserve"> </w:t>
+      </w:r>
+      <w:proofErr w:type="spellStart"/>
+      <w:r>
+        <w:t>driversRepository</w:t>
+      </w:r>
+      <w:proofErr w:type="spellEnd"/>
+      <w:r>
+        <w:t xml:space="preserve">;  </w:t>
+      </w:r>
+    </w:p>
+    <w:p>
+      <w:r>
+        <w:t xml:space="preserve">    </w:t>
+      </w:r>
+      <w:proofErr w:type="spellStart"/>
+      <w:r>
+        <w:t>private</w:t>
+      </w:r>
+      <w:proofErr w:type="spellEnd"/>
+      <w:r>
+        <w:t xml:space="preserve"> </w:t>
+      </w:r>
+      <w:proofErr w:type="spellStart"/>
+      <w:r>
+        <w:t>readonly</w:t>
+      </w:r>
+      <w:proofErr w:type="spellEnd"/>
+      <w:r>
+        <w:t xml:space="preserve"> </w:t>
+      </w:r>
+      <w:proofErr w:type="spellStart"/>
+      <w:r>
+        <w:t>IMapper</w:t>
+      </w:r>
+      <w:proofErr w:type="spellEnd"/>
+      <w:r>
+        <w:t xml:space="preserve"> </w:t>
+      </w:r>
+      <w:proofErr w:type="spellStart"/>
+      <w:r>
+        <w:t>mapper</w:t>
+      </w:r>
+      <w:proofErr w:type="spellEnd"/>
+      <w:r>
+        <w:t xml:space="preserve">;  </w:t>
+      </w:r>
+    </w:p>
+    <w:p>
+      <w:r>
+        <w:t xml:space="preserve">  </w:t>
+      </w:r>
+    </w:p>
+    <w:p>
+      <w:r>
+        <w:t xml:space="preserve">    </w:t>
+      </w:r>
+      <w:proofErr w:type="spellStart"/>
+      <w:r>
+        <w:t>public</w:t>
+      </w:r>
+      <w:proofErr w:type="spellEnd"/>
+      <w:r>
+        <w:t xml:space="preserve"> </w:t>
+      </w:r>
+      <w:proofErr w:type="spellStart"/>
+      <w:r>
+        <w:t>DriversController</w:t>
+      </w:r>
+      <w:proofErr w:type="spellEnd"/>
+      <w:r>
+        <w:t>(</w:t>
+      </w:r>
+      <w:proofErr w:type="spellStart"/>
+      <w:r>
+        <w:t>IDriversRepository</w:t>
+      </w:r>
+      <w:proofErr w:type="spellEnd"/>
+      <w:r>
+        <w:t xml:space="preserve"> </w:t>
+      </w:r>
+      <w:proofErr w:type="spellStart"/>
+      <w:r>
+        <w:t>driversRepository</w:t>
+      </w:r>
+      <w:proofErr w:type="spellEnd"/>
+      <w:r>
+        <w:t xml:space="preserve">, </w:t>
+      </w:r>
+      <w:proofErr w:type="spellStart"/>
+      <w:r>
+        <w:t>IMapper</w:t>
+      </w:r>
+      <w:proofErr w:type="spellEnd"/>
+      <w:r>
+        <w:t xml:space="preserve"> </w:t>
+      </w:r>
+      <w:proofErr w:type="spellStart"/>
+      <w:r>
+        <w:t>mapper</w:t>
+      </w:r>
+      <w:proofErr w:type="spellEnd"/>
+      <w:r>
+        <w:t xml:space="preserve">)  </w:t>
+      </w:r>
+    </w:p>
+    <w:p>
+      <w:r>
+        <w:t xml:space="preserve">    {  </w:t>
+      </w:r>
+    </w:p>
+    <w:p>
+      <w:r>
+        <w:t xml:space="preserve">        </w:t>
+      </w:r>
+      <w:proofErr w:type="spellStart"/>
+      <w:r>
+        <w:t>this.driversRepository</w:t>
+      </w:r>
+      <w:proofErr w:type="spellEnd"/>
+      <w:r>
+        <w:t xml:space="preserve"> = </w:t>
+      </w:r>
+      <w:proofErr w:type="spellStart"/>
+      <w:r>
+        <w:t>driversRepository</w:t>
+      </w:r>
+      <w:proofErr w:type="spellEnd"/>
+      <w:r>
+        <w:t xml:space="preserve">;  </w:t>
+      </w:r>
+    </w:p>
+    <w:p>
+      <w:r>
+        <w:t xml:space="preserve">        </w:t>
+      </w:r>
+      <w:proofErr w:type="spellStart"/>
+      <w:r>
+        <w:t>this.mapper</w:t>
+      </w:r>
+      <w:proofErr w:type="spellEnd"/>
+      <w:r>
+        <w:t xml:space="preserve"> = </w:t>
+      </w:r>
+      <w:proofErr w:type="spellStart"/>
+      <w:r>
+        <w:t>mapper</w:t>
+      </w:r>
+      <w:proofErr w:type="spellEnd"/>
+      <w:r>
+        <w:t xml:space="preserve">;  </w:t>
+      </w:r>
+    </w:p>
+    <w:p>
+      <w:r>
+        <w:t xml:space="preserve">    }  </w:t>
+      </w:r>
+    </w:p>
+    <w:p>
+      <w:r>
+        <w:t xml:space="preserve">  </w:t>
+      </w:r>
+    </w:p>
+    <w:p>
+      <w:r>
+        <w:t xml:space="preserve">    // </w:t>
+      </w:r>
+      <w:proofErr w:type="spellStart"/>
+      <w:r>
+        <w:t>Other</w:t>
+      </w:r>
+      <w:proofErr w:type="spellEnd"/>
+      <w:r>
+        <w:t xml:space="preserve"> </w:t>
+      </w:r>
+      <w:proofErr w:type="spellStart"/>
+      <w:r>
+        <w:t>controller</w:t>
+      </w:r>
+      <w:proofErr w:type="spellEnd"/>
+      <w:r>
+        <w:t xml:space="preserve"> </w:t>
+      </w:r>
+      <w:proofErr w:type="spellStart"/>
+      <w:r>
+        <w:t>actions</w:t>
+      </w:r>
+      <w:proofErr w:type="spellEnd"/>
+      <w:r>
+        <w:t xml:space="preserve">...  </w:t>
+      </w:r>
+    </w:p>
+    <w:p>
+      <w:r>
+        <w:t xml:space="preserve">}  </w:t>
+      </w:r>
+    </w:p>
+    <w:p>
+      <w:r>
+        <w:t xml:space="preserve">```  </w:t>
+      </w:r>
+    </w:p>
+    <w:p>
+      <w:r>
+        <w:t xml:space="preserve">   </w:t>
+      </w:r>
+    </w:p>
+    <w:p>
+      <w:r>
+        <w:t xml:space="preserve">2. </w:t>
+      </w:r>
+      <w:proofErr w:type="spellStart"/>
+      <w:r>
+        <w:t>Create</w:t>
+      </w:r>
+      <w:proofErr w:type="spellEnd"/>
+      <w:r>
+        <w:t xml:space="preserve"> a </w:t>
+      </w:r>
+      <w:proofErr w:type="spellStart"/>
+      <w:r>
+        <w:t>new</w:t>
+      </w:r>
+      <w:proofErr w:type="spellEnd"/>
+      <w:r>
+        <w:t xml:space="preserve"> </w:t>
+      </w:r>
+      <w:proofErr w:type="spellStart"/>
+      <w:r>
+        <w:t>action</w:t>
+      </w:r>
+      <w:proofErr w:type="spellEnd"/>
+      <w:r>
+        <w:t xml:space="preserve"> </w:t>
+      </w:r>
+      <w:proofErr w:type="spellStart"/>
+      <w:r>
+        <w:t>method</w:t>
+      </w:r>
+      <w:proofErr w:type="spellEnd"/>
+      <w:r>
+        <w:t xml:space="preserve"> for </w:t>
+      </w:r>
+      <w:proofErr w:type="spellStart"/>
+      <w:r>
+        <w:t>creating</w:t>
+      </w:r>
+      <w:proofErr w:type="spellEnd"/>
+      <w:r>
+        <w:t xml:space="preserve"> a driver:  </w:t>
+      </w:r>
+    </w:p>
+    <w:p>
+      <w:r>
+        <w:t xml:space="preserve">   </w:t>
+      </w:r>
+    </w:p>
+    <w:p>
+      <w:r>
+        <w:t>```</w:t>
+      </w:r>
+      <w:proofErr w:type="spellStart"/>
+      <w:r>
+        <w:t>csharp</w:t>
+      </w:r>
+      <w:proofErr w:type="spellEnd"/>
+      <w:r>
+        <w:t xml:space="preserve">  </w:t>
+      </w:r>
+    </w:p>
+    <w:p>
+      <w:r>
+        <w:t>[</w:t>
+      </w:r>
+      <w:proofErr w:type="spellStart"/>
+      <w:r>
+        <w:t>HttpPost</w:t>
+      </w:r>
+      <w:proofErr w:type="spellEnd"/>
+      <w:r>
+        <w:t xml:space="preserve">]  </w:t>
+      </w:r>
+    </w:p>
+    <w:p>
+      <w:proofErr w:type="spellStart"/>
+      <w:r>
+        <w:t>public</w:t>
+      </w:r>
+      <w:proofErr w:type="spellEnd"/>
+      <w:r>
+        <w:t xml:space="preserve"> </w:t>
+      </w:r>
+      <w:proofErr w:type="spellStart"/>
+      <w:r>
+        <w:t>async</w:t>
+      </w:r>
+      <w:proofErr w:type="spellEnd"/>
+      <w:r>
+        <w:t xml:space="preserve"> </w:t>
+      </w:r>
+      <w:proofErr w:type="spellStart"/>
+      <w:r>
+        <w:t>Task</w:t>
+      </w:r>
+      <w:proofErr w:type="spellEnd"/>
+      <w:r>
+        <w:t>&lt;</w:t>
+      </w:r>
+      <w:proofErr w:type="spellStart"/>
+      <w:r>
+        <w:t>ActionResult</w:t>
+      </w:r>
+      <w:proofErr w:type="spellEnd"/>
+      <w:r>
+        <w:t>&lt;</w:t>
+      </w:r>
+      <w:proofErr w:type="spellStart"/>
+      <w:r>
+        <w:t>DriversDto</w:t>
+      </w:r>
+      <w:proofErr w:type="spellEnd"/>
+      <w:r>
+        <w:t xml:space="preserve">&gt;&gt; </w:t>
+      </w:r>
+      <w:proofErr w:type="spellStart"/>
+      <w:r>
+        <w:t>CreateDriver</w:t>
+      </w:r>
+      <w:proofErr w:type="spellEnd"/>
+      <w:r>
+        <w:t>(</w:t>
+      </w:r>
+      <w:proofErr w:type="spellStart"/>
+      <w:r>
+        <w:t>DriversDto</w:t>
+      </w:r>
+      <w:proofErr w:type="spellEnd"/>
+      <w:r>
+        <w:t xml:space="preserve"> </w:t>
+      </w:r>
+      <w:proofErr w:type="spellStart"/>
+      <w:r>
+        <w:t>driverDto</w:t>
+      </w:r>
+      <w:proofErr w:type="spellEnd"/>
+      <w:r>
+        <w:t xml:space="preserve">)  </w:t>
+      </w:r>
+    </w:p>
+    <w:p>
+      <w:r>
+        <w:t xml:space="preserve">{  </w:t>
+      </w:r>
+    </w:p>
+    <w:p>
+      <w:r>
+        <w:t xml:space="preserve">    // </w:t>
+      </w:r>
+      <w:proofErr w:type="spellStart"/>
+      <w:r>
+        <w:t>Create</w:t>
+      </w:r>
+      <w:proofErr w:type="spellEnd"/>
+      <w:r>
+        <w:t xml:space="preserve"> a </w:t>
+      </w:r>
+      <w:proofErr w:type="spellStart"/>
+      <w:r>
+        <w:t>CreateDriverCommand</w:t>
+      </w:r>
+      <w:proofErr w:type="spellEnd"/>
+      <w:r>
+        <w:t xml:space="preserve"> </w:t>
+      </w:r>
+      <w:proofErr w:type="spellStart"/>
+      <w:r>
+        <w:t>object</w:t>
+      </w:r>
+      <w:proofErr w:type="spellEnd"/>
+      <w:r>
+        <w:t xml:space="preserve">  </w:t>
+      </w:r>
+    </w:p>
+    <w:p>
+      <w:r>
+        <w:t xml:space="preserve">    var </w:t>
+      </w:r>
+      <w:proofErr w:type="spellStart"/>
+      <w:r>
+        <w:t>createDriverCommand</w:t>
+      </w:r>
+      <w:proofErr w:type="spellEnd"/>
+      <w:r>
+        <w:t xml:space="preserve"> = </w:t>
+      </w:r>
+      <w:proofErr w:type="spellStart"/>
+      <w:r>
+        <w:t>new</w:t>
+      </w:r>
+      <w:proofErr w:type="spellEnd"/>
+      <w:r>
+        <w:t xml:space="preserve"> </w:t>
+      </w:r>
+      <w:proofErr w:type="spellStart"/>
+      <w:r>
+        <w:t>CreateDriverCommand</w:t>
+      </w:r>
+      <w:proofErr w:type="spellEnd"/>
+      <w:r>
+        <w:t xml:space="preserve"> { Driver = </w:t>
+      </w:r>
+      <w:proofErr w:type="spellStart"/>
+      <w:r>
+        <w:t>driverDto</w:t>
+      </w:r>
+      <w:proofErr w:type="spellEnd"/>
+      <w:r>
+        <w:t xml:space="preserve"> };  </w:t>
+      </w:r>
+    </w:p>
+    <w:p>
+      <w:r>
+        <w:t xml:space="preserve">  </w:t>
+      </w:r>
+    </w:p>
+    <w:p>
+      <w:r>
+        <w:lastRenderedPageBreak/>
+        <w:t xml:space="preserve">    // </w:t>
+      </w:r>
+      <w:proofErr w:type="spellStart"/>
+      <w:r>
+        <w:t>Instantiate</w:t>
+      </w:r>
+      <w:proofErr w:type="spellEnd"/>
+      <w:r>
+        <w:t xml:space="preserve"> </w:t>
+      </w:r>
+      <w:proofErr w:type="spellStart"/>
+      <w:r>
+        <w:t>the</w:t>
+      </w:r>
+      <w:proofErr w:type="spellEnd"/>
+      <w:r>
+        <w:t xml:space="preserve"> </w:t>
+      </w:r>
+      <w:proofErr w:type="spellStart"/>
+      <w:r>
+        <w:t>CreateDriverCommandHandler</w:t>
+      </w:r>
+      <w:proofErr w:type="spellEnd"/>
+      <w:r>
+        <w:t xml:space="preserve"> </w:t>
+      </w:r>
+      <w:proofErr w:type="spellStart"/>
+      <w:r>
+        <w:t>and</w:t>
+      </w:r>
+      <w:proofErr w:type="spellEnd"/>
+      <w:r>
+        <w:t xml:space="preserve"> </w:t>
+      </w:r>
+      <w:proofErr w:type="spellStart"/>
+      <w:r>
+        <w:t>pass</w:t>
+      </w:r>
+      <w:proofErr w:type="spellEnd"/>
+      <w:r>
+        <w:t xml:space="preserve"> </w:t>
+      </w:r>
+      <w:proofErr w:type="spellStart"/>
+      <w:r>
+        <w:t>the</w:t>
+      </w:r>
+      <w:proofErr w:type="spellEnd"/>
+      <w:r>
+        <w:t xml:space="preserve"> </w:t>
+      </w:r>
+      <w:proofErr w:type="spellStart"/>
+      <w:r>
+        <w:t>repository</w:t>
+      </w:r>
+      <w:proofErr w:type="spellEnd"/>
+      <w:r>
+        <w:t xml:space="preserve"> to </w:t>
+      </w:r>
+      <w:proofErr w:type="spellStart"/>
+      <w:r>
+        <w:t>its</w:t>
+      </w:r>
+      <w:proofErr w:type="spellEnd"/>
+      <w:r>
+        <w:t xml:space="preserve"> </w:t>
+      </w:r>
+      <w:proofErr w:type="spellStart"/>
+      <w:r>
+        <w:t>constructor</w:t>
+      </w:r>
+      <w:proofErr w:type="spellEnd"/>
+      <w:r>
+        <w:t xml:space="preserve">  </w:t>
+      </w:r>
+    </w:p>
+    <w:p>
+      <w:r>
+        <w:t xml:space="preserve">    var </w:t>
+      </w:r>
+      <w:proofErr w:type="spellStart"/>
+      <w:r>
+        <w:t>createDriverCommandHandler</w:t>
+      </w:r>
+      <w:proofErr w:type="spellEnd"/>
+      <w:r>
+        <w:t xml:space="preserve"> = </w:t>
+      </w:r>
+      <w:proofErr w:type="spellStart"/>
+      <w:r>
+        <w:t>new</w:t>
+      </w:r>
+      <w:proofErr w:type="spellEnd"/>
+      <w:r>
+        <w:t xml:space="preserve"> </w:t>
+      </w:r>
+      <w:proofErr w:type="spellStart"/>
+      <w:r>
+        <w:t>CreateDriverCommandHandler</w:t>
+      </w:r>
+      <w:proofErr w:type="spellEnd"/>
+      <w:r>
+        <w:t>(</w:t>
+      </w:r>
+      <w:proofErr w:type="spellStart"/>
+      <w:r>
+        <w:t>driversRepository</w:t>
+      </w:r>
+      <w:proofErr w:type="spellEnd"/>
+      <w:r>
+        <w:t xml:space="preserve">);  </w:t>
+      </w:r>
+    </w:p>
+    <w:p>
+      <w:r>
+        <w:t xml:space="preserve">  </w:t>
+      </w:r>
+    </w:p>
+    <w:p>
+      <w:r>
+        <w:t xml:space="preserve">    // Call </w:t>
+      </w:r>
+      <w:proofErr w:type="spellStart"/>
+      <w:r>
+        <w:t>the</w:t>
+      </w:r>
+      <w:proofErr w:type="spellEnd"/>
+      <w:r>
+        <w:t xml:space="preserve"> </w:t>
+      </w:r>
+      <w:proofErr w:type="spellStart"/>
+      <w:r>
+        <w:t>Handle</w:t>
+      </w:r>
+      <w:proofErr w:type="spellEnd"/>
+      <w:r>
+        <w:t xml:space="preserve"> </w:t>
+      </w:r>
+      <w:proofErr w:type="spellStart"/>
+      <w:r>
+        <w:t>method</w:t>
+      </w:r>
+      <w:proofErr w:type="spellEnd"/>
+      <w:r>
+        <w:t xml:space="preserve"> </w:t>
+      </w:r>
+      <w:proofErr w:type="spellStart"/>
+      <w:r>
+        <w:t>of</w:t>
+      </w:r>
+      <w:proofErr w:type="spellEnd"/>
+      <w:r>
+        <w:t xml:space="preserve"> </w:t>
+      </w:r>
+      <w:proofErr w:type="spellStart"/>
+      <w:r>
+        <w:t>the</w:t>
+      </w:r>
+      <w:proofErr w:type="spellEnd"/>
+      <w:r>
+        <w:t xml:space="preserve"> </w:t>
+      </w:r>
+      <w:proofErr w:type="spellStart"/>
+      <w:r>
+        <w:t>CreateDriverCommandHandler</w:t>
+      </w:r>
+      <w:proofErr w:type="spellEnd"/>
+      <w:r>
+        <w:t xml:space="preserve">  </w:t>
+      </w:r>
+    </w:p>
+    <w:p>
+      <w:r>
+        <w:t xml:space="preserve">    var </w:t>
+      </w:r>
+      <w:proofErr w:type="spellStart"/>
+      <w:r>
+        <w:t>createdDriver</w:t>
+      </w:r>
+      <w:proofErr w:type="spellEnd"/>
+      <w:r>
+        <w:t xml:space="preserve"> = </w:t>
+      </w:r>
+      <w:proofErr w:type="spellStart"/>
+      <w:r>
+        <w:t>await</w:t>
+      </w:r>
+      <w:proofErr w:type="spellEnd"/>
+      <w:r>
+        <w:t xml:space="preserve"> </w:t>
+      </w:r>
+      <w:proofErr w:type="spellStart"/>
+      <w:r>
+        <w:t>createDriverCommandHandler.Handle</w:t>
+      </w:r>
+      <w:proofErr w:type="spellEnd"/>
+      <w:r>
+        <w:t>(</w:t>
+      </w:r>
+      <w:proofErr w:type="spellStart"/>
+      <w:r>
+        <w:t>createDriverCommand</w:t>
+      </w:r>
+      <w:proofErr w:type="spellEnd"/>
+      <w:r>
+        <w:t xml:space="preserve">);  </w:t>
+      </w:r>
+    </w:p>
+    <w:p>
+      <w:r>
+        <w:t xml:space="preserve">  </w:t>
+      </w:r>
+    </w:p>
+    <w:p>
+      <w:r>
+        <w:t xml:space="preserve">    // </w:t>
+      </w:r>
+      <w:proofErr w:type="spellStart"/>
+      <w:r>
+        <w:t>Map</w:t>
+      </w:r>
+      <w:proofErr w:type="spellEnd"/>
+      <w:r>
+        <w:t xml:space="preserve"> </w:t>
+      </w:r>
+      <w:proofErr w:type="spellStart"/>
+      <w:r>
+        <w:t>the</w:t>
+      </w:r>
+      <w:proofErr w:type="spellEnd"/>
+      <w:r>
+        <w:t xml:space="preserve"> </w:t>
+      </w:r>
+      <w:proofErr w:type="spellStart"/>
+      <w:r>
+        <w:t>created</w:t>
+      </w:r>
+      <w:proofErr w:type="spellEnd"/>
+      <w:r>
+        <w:t xml:space="preserve"> </w:t>
+      </w:r>
+      <w:proofErr w:type="spellStart"/>
+      <w:r>
+        <w:t>Drivers</w:t>
+      </w:r>
+      <w:proofErr w:type="spellEnd"/>
+      <w:r>
+        <w:t xml:space="preserve"> </w:t>
+      </w:r>
+      <w:proofErr w:type="spellStart"/>
+      <w:r>
+        <w:t>entity</w:t>
+      </w:r>
+      <w:proofErr w:type="spellEnd"/>
+      <w:r>
+        <w:t xml:space="preserve"> </w:t>
+      </w:r>
+      <w:proofErr w:type="spellStart"/>
+      <w:r>
+        <w:t>back</w:t>
+      </w:r>
+      <w:proofErr w:type="spellEnd"/>
+      <w:r>
+        <w:t xml:space="preserve"> to a </w:t>
+      </w:r>
+      <w:proofErr w:type="spellStart"/>
+      <w:r>
+        <w:t>DriversDto</w:t>
+      </w:r>
+      <w:proofErr w:type="spellEnd"/>
+      <w:r>
+        <w:t xml:space="preserve">  </w:t>
+      </w:r>
+    </w:p>
+    <w:p>
+      <w:r>
+        <w:t xml:space="preserve">    var </w:t>
+      </w:r>
+      <w:proofErr w:type="spellStart"/>
+      <w:r>
+        <w:t>createdDriverDto</w:t>
+      </w:r>
+      <w:proofErr w:type="spellEnd"/>
+      <w:r>
+        <w:t xml:space="preserve"> = </w:t>
+      </w:r>
+      <w:proofErr w:type="spellStart"/>
+      <w:r>
+        <w:t>mapper.Map</w:t>
+      </w:r>
+      <w:proofErr w:type="spellEnd"/>
+      <w:r>
+        <w:t>&lt;</w:t>
+      </w:r>
+      <w:proofErr w:type="spellStart"/>
+      <w:r>
+        <w:t>DriversDto</w:t>
+      </w:r>
+      <w:proofErr w:type="spellEnd"/>
+      <w:r>
+        <w:t>&gt;(</w:t>
+      </w:r>
+      <w:proofErr w:type="spellStart"/>
+      <w:r>
+        <w:t>createdDriver</w:t>
+      </w:r>
+      <w:proofErr w:type="spellEnd"/>
+      <w:r>
+        <w:t xml:space="preserve">);  </w:t>
+      </w:r>
+    </w:p>
+    <w:p>
+      <w:r>
+        <w:t xml:space="preserve">  </w:t>
+      </w:r>
+    </w:p>
+    <w:p>
+      <w:r>
+        <w:t xml:space="preserve">    // </w:t>
+      </w:r>
+      <w:proofErr w:type="spellStart"/>
+      <w:r>
+        <w:t>Return</w:t>
+      </w:r>
+      <w:proofErr w:type="spellEnd"/>
+      <w:r>
+        <w:t xml:space="preserve"> </w:t>
+      </w:r>
+      <w:proofErr w:type="spellStart"/>
+      <w:r>
+        <w:t>the</w:t>
+      </w:r>
+      <w:proofErr w:type="spellEnd"/>
+      <w:r>
+        <w:t xml:space="preserve"> </w:t>
+      </w:r>
+      <w:proofErr w:type="spellStart"/>
+      <w:r>
+        <w:t>created</w:t>
+      </w:r>
+      <w:proofErr w:type="spellEnd"/>
+      <w:r>
+        <w:t xml:space="preserve"> driver DTO </w:t>
+      </w:r>
+      <w:proofErr w:type="spellStart"/>
+      <w:r>
+        <w:t>with</w:t>
+      </w:r>
+      <w:proofErr w:type="spellEnd"/>
+      <w:r>
+        <w:t xml:space="preserve"> a </w:t>
+      </w:r>
+      <w:proofErr w:type="spellStart"/>
+      <w:r>
+        <w:t>CreatedAtAction</w:t>
+      </w:r>
+      <w:proofErr w:type="spellEnd"/>
+      <w:r>
+        <w:t xml:space="preserve"> </w:t>
+      </w:r>
+      <w:proofErr w:type="spellStart"/>
+      <w:r>
+        <w:t>result</w:t>
+      </w:r>
+      <w:proofErr w:type="spellEnd"/>
+      <w:r>
+        <w:t xml:space="preserve">  </w:t>
+      </w:r>
+    </w:p>
+    <w:p>
+      <w:r>
+        <w:t xml:space="preserve">    </w:t>
+      </w:r>
+      <w:proofErr w:type="spellStart"/>
+      <w:r>
+        <w:t>return</w:t>
+      </w:r>
+      <w:proofErr w:type="spellEnd"/>
+      <w:r>
+        <w:t xml:space="preserve"> </w:t>
+      </w:r>
+      <w:proofErr w:type="spellStart"/>
+      <w:r>
+        <w:t>CreatedAtAction</w:t>
+      </w:r>
+      <w:proofErr w:type="spellEnd"/>
+      <w:r>
+        <w:t>(</w:t>
+      </w:r>
+      <w:proofErr w:type="spellStart"/>
+      <w:r>
+        <w:t>nameof</w:t>
+      </w:r>
+      <w:proofErr w:type="spellEnd"/>
+      <w:r>
+        <w:t>(</w:t>
+      </w:r>
+      <w:proofErr w:type="spellStart"/>
+      <w:r>
+        <w:t>GetDriverById</w:t>
+      </w:r>
+      <w:proofErr w:type="spellEnd"/>
+      <w:r>
+        <w:t xml:space="preserve">), </w:t>
+      </w:r>
+      <w:proofErr w:type="spellStart"/>
+      <w:r>
+        <w:t>new</w:t>
+      </w:r>
+      <w:proofErr w:type="spellEnd"/>
+      <w:r>
+        <w:t xml:space="preserve"> { </w:t>
+      </w:r>
+      <w:proofErr w:type="spellStart"/>
+      <w:r>
+        <w:t>id</w:t>
+      </w:r>
+      <w:proofErr w:type="spellEnd"/>
+      <w:r>
+        <w:t xml:space="preserve"> = </w:t>
+      </w:r>
+      <w:proofErr w:type="spellStart"/>
+      <w:r>
+        <w:t>createdDriverDto.DriverID</w:t>
+      </w:r>
+      <w:proofErr w:type="spellEnd"/>
+      <w:r>
+        <w:t xml:space="preserve"> }, </w:t>
+      </w:r>
+      <w:proofErr w:type="spellStart"/>
+      <w:r>
+        <w:t>createdDriverDto</w:t>
+      </w:r>
+      <w:proofErr w:type="spellEnd"/>
+      <w:r>
+        <w:t xml:space="preserve">);  </w:t>
+      </w:r>
+    </w:p>
+    <w:p>
+      <w:r>
+        <w:t xml:space="preserve">}  </w:t>
+      </w:r>
+    </w:p>
+    <w:p>
+      <w:r>
+        <w:t xml:space="preserve">```  </w:t>
+      </w:r>
+    </w:p>
+    <w:p>
+      <w:r>
+        <w:t xml:space="preserve">   </w:t>
+      </w:r>
+    </w:p>
+    <w:p>
+      <w:r>
+        <w:t xml:space="preserve">In </w:t>
+      </w:r>
+      <w:proofErr w:type="spellStart"/>
+      <w:r>
+        <w:t>this</w:t>
+      </w:r>
+      <w:proofErr w:type="spellEnd"/>
+      <w:r>
+        <w:t xml:space="preserve"> </w:t>
+      </w:r>
+      <w:proofErr w:type="spellStart"/>
+      <w:r>
+        <w:t>example</w:t>
+      </w:r>
+      <w:proofErr w:type="spellEnd"/>
+      <w:r>
+        <w:t xml:space="preserve">, </w:t>
+      </w:r>
+      <w:proofErr w:type="spellStart"/>
+      <w:r>
+        <w:t>the</w:t>
+      </w:r>
+      <w:proofErr w:type="spellEnd"/>
+      <w:r>
+        <w:t xml:space="preserve"> `</w:t>
+      </w:r>
+      <w:proofErr w:type="spellStart"/>
+      <w:r>
+        <w:t>CreateDriver</w:t>
+      </w:r>
+      <w:proofErr w:type="spellEnd"/>
+      <w:r>
+        <w:t xml:space="preserve">` </w:t>
+      </w:r>
+      <w:proofErr w:type="spellStart"/>
+      <w:r>
+        <w:t>action</w:t>
+      </w:r>
+      <w:proofErr w:type="spellEnd"/>
+      <w:r>
+        <w:t xml:space="preserve"> </w:t>
+      </w:r>
+      <w:proofErr w:type="spellStart"/>
+      <w:r>
+        <w:t>method</w:t>
+      </w:r>
+      <w:proofErr w:type="spellEnd"/>
+      <w:r>
+        <w:t xml:space="preserve"> </w:t>
+      </w:r>
+      <w:proofErr w:type="spellStart"/>
+      <w:r>
+        <w:t>does</w:t>
+      </w:r>
+      <w:proofErr w:type="spellEnd"/>
+      <w:r>
+        <w:t xml:space="preserve"> </w:t>
+      </w:r>
+      <w:proofErr w:type="spellStart"/>
+      <w:r>
+        <w:t>the</w:t>
+      </w:r>
+      <w:proofErr w:type="spellEnd"/>
+      <w:r>
+        <w:t xml:space="preserve"> </w:t>
+      </w:r>
+      <w:proofErr w:type="spellStart"/>
+      <w:r>
+        <w:t>following</w:t>
+      </w:r>
+      <w:proofErr w:type="spellEnd"/>
+      <w:r>
+        <w:t xml:space="preserve">:  </w:t>
+      </w:r>
+    </w:p>
+    <w:p>
+      <w:r>
+        <w:t xml:space="preserve">   </w:t>
+      </w:r>
+    </w:p>
+    <w:p>
+      <w:r>
+        <w:t xml:space="preserve">1. </w:t>
+      </w:r>
+      <w:proofErr w:type="spellStart"/>
+      <w:r>
+        <w:t>Accepts</w:t>
+      </w:r>
+      <w:proofErr w:type="spellEnd"/>
+      <w:r>
+        <w:t xml:space="preserve"> a `</w:t>
+      </w:r>
+      <w:proofErr w:type="spellStart"/>
+      <w:r>
+        <w:t>DriversDto</w:t>
+      </w:r>
+      <w:proofErr w:type="spellEnd"/>
+      <w:r>
+        <w:t xml:space="preserve">` </w:t>
+      </w:r>
+      <w:proofErr w:type="spellStart"/>
+      <w:r>
+        <w:t>object</w:t>
+      </w:r>
+      <w:proofErr w:type="spellEnd"/>
+      <w:r>
+        <w:t xml:space="preserve"> as input, </w:t>
+      </w:r>
+      <w:proofErr w:type="spellStart"/>
+      <w:r>
+        <w:t>which</w:t>
+      </w:r>
+      <w:proofErr w:type="spellEnd"/>
+      <w:r>
+        <w:t xml:space="preserve"> </w:t>
+      </w:r>
+      <w:proofErr w:type="spellStart"/>
+      <w:r>
+        <w:t>represents</w:t>
+      </w:r>
+      <w:proofErr w:type="spellEnd"/>
+      <w:r>
+        <w:t xml:space="preserve"> </w:t>
+      </w:r>
+      <w:proofErr w:type="spellStart"/>
+      <w:r>
+        <w:t>the</w:t>
+      </w:r>
+      <w:proofErr w:type="spellEnd"/>
+      <w:r>
+        <w:t xml:space="preserve"> driver data to </w:t>
+      </w:r>
+      <w:proofErr w:type="spellStart"/>
+      <w:r>
+        <w:t>be</w:t>
+      </w:r>
+      <w:proofErr w:type="spellEnd"/>
+      <w:r>
+        <w:t xml:space="preserve"> </w:t>
+      </w:r>
+      <w:proofErr w:type="spellStart"/>
+      <w:r>
+        <w:t>created</w:t>
+      </w:r>
+      <w:proofErr w:type="spellEnd"/>
+      <w:r>
+        <w:t xml:space="preserve">.  </w:t>
+      </w:r>
+    </w:p>
+    <w:p>
+      <w:r>
+        <w:t xml:space="preserve">2. </w:t>
+      </w:r>
+      <w:proofErr w:type="spellStart"/>
+      <w:r>
+        <w:t>Creates</w:t>
+      </w:r>
+      <w:proofErr w:type="spellEnd"/>
+      <w:r>
+        <w:t xml:space="preserve"> a `</w:t>
+      </w:r>
+      <w:proofErr w:type="spellStart"/>
+      <w:r>
+        <w:t>CreateDriverCommand</w:t>
+      </w:r>
+      <w:proofErr w:type="spellEnd"/>
+      <w:r>
+        <w:t xml:space="preserve">` </w:t>
+      </w:r>
+      <w:proofErr w:type="spellStart"/>
+      <w:r>
+        <w:t>object</w:t>
+      </w:r>
+      <w:proofErr w:type="spellEnd"/>
+      <w:r>
+        <w:t xml:space="preserve"> </w:t>
+      </w:r>
+      <w:proofErr w:type="spellStart"/>
+      <w:r>
+        <w:t>with</w:t>
+      </w:r>
+      <w:proofErr w:type="spellEnd"/>
+      <w:r>
+        <w:t xml:space="preserve"> </w:t>
+      </w:r>
+      <w:proofErr w:type="spellStart"/>
+      <w:r>
+        <w:t>the</w:t>
+      </w:r>
+      <w:proofErr w:type="spellEnd"/>
+      <w:r>
+        <w:t xml:space="preserve"> `</w:t>
+      </w:r>
+      <w:proofErr w:type="spellStart"/>
+      <w:r>
+        <w:t>DriversDto</w:t>
+      </w:r>
+      <w:proofErr w:type="spellEnd"/>
+      <w:r>
+        <w:t xml:space="preserve">`.  </w:t>
+      </w:r>
+    </w:p>
+    <w:p>
+      <w:r>
+        <w:t xml:space="preserve">3. </w:t>
+      </w:r>
+      <w:proofErr w:type="spellStart"/>
+      <w:r>
+        <w:t>Instantiates</w:t>
+      </w:r>
+      <w:proofErr w:type="spellEnd"/>
+      <w:r>
+        <w:t xml:space="preserve"> a `</w:t>
+      </w:r>
+      <w:proofErr w:type="spellStart"/>
+      <w:r>
+        <w:t>CreateDriverCommandHandler</w:t>
+      </w:r>
+      <w:proofErr w:type="spellEnd"/>
+      <w:r>
+        <w:t xml:space="preserve">`, </w:t>
+      </w:r>
+      <w:proofErr w:type="spellStart"/>
+      <w:r>
+        <w:t>passing</w:t>
+      </w:r>
+      <w:proofErr w:type="spellEnd"/>
+      <w:r>
+        <w:t xml:space="preserve"> </w:t>
+      </w:r>
+      <w:proofErr w:type="spellStart"/>
+      <w:r>
+        <w:t>the</w:t>
+      </w:r>
+      <w:proofErr w:type="spellEnd"/>
+      <w:r>
+        <w:t xml:space="preserve"> `</w:t>
+      </w:r>
+      <w:proofErr w:type="spellStart"/>
+      <w:r>
+        <w:t>driversRepository</w:t>
+      </w:r>
+      <w:proofErr w:type="spellEnd"/>
+      <w:r>
+        <w:t xml:space="preserve">` to </w:t>
+      </w:r>
+      <w:proofErr w:type="spellStart"/>
+      <w:r>
+        <w:t>its</w:t>
+      </w:r>
+      <w:proofErr w:type="spellEnd"/>
+      <w:r>
+        <w:t xml:space="preserve"> </w:t>
+      </w:r>
+      <w:proofErr w:type="spellStart"/>
+      <w:r>
+        <w:t>constructor</w:t>
+      </w:r>
+      <w:proofErr w:type="spellEnd"/>
+      <w:r>
+        <w:t xml:space="preserve">.  </w:t>
+      </w:r>
+    </w:p>
+    <w:p>
+      <w:r>
+        <w:t xml:space="preserve">4. </w:t>
+      </w:r>
+      <w:proofErr w:type="spellStart"/>
+      <w:r>
+        <w:t>Calls</w:t>
+      </w:r>
+      <w:proofErr w:type="spellEnd"/>
+      <w:r>
+        <w:t xml:space="preserve"> </w:t>
+      </w:r>
+      <w:proofErr w:type="spellStart"/>
+      <w:r>
+        <w:t>the</w:t>
+      </w:r>
+      <w:proofErr w:type="spellEnd"/>
+      <w:r>
+        <w:t xml:space="preserve"> `</w:t>
+      </w:r>
+      <w:proofErr w:type="spellStart"/>
+      <w:r>
+        <w:t>Handle</w:t>
+      </w:r>
+      <w:proofErr w:type="spellEnd"/>
+      <w:r>
+        <w:t xml:space="preserve">` </w:t>
+      </w:r>
+      <w:proofErr w:type="spellStart"/>
+      <w:r>
+        <w:t>method</w:t>
+      </w:r>
+      <w:proofErr w:type="spellEnd"/>
+      <w:r>
+        <w:t xml:space="preserve"> </w:t>
+      </w:r>
+      <w:proofErr w:type="spellStart"/>
+      <w:r>
+        <w:t>of</w:t>
+      </w:r>
+      <w:proofErr w:type="spellEnd"/>
+      <w:r>
+        <w:t xml:space="preserve"> </w:t>
+      </w:r>
+      <w:proofErr w:type="spellStart"/>
+      <w:r>
+        <w:t>the</w:t>
+      </w:r>
+      <w:proofErr w:type="spellEnd"/>
+      <w:r>
+        <w:t xml:space="preserve"> `</w:t>
+      </w:r>
+      <w:proofErr w:type="spellStart"/>
+      <w:r>
+        <w:t>CreateDriverCommandHandler</w:t>
+      </w:r>
+      <w:proofErr w:type="spellEnd"/>
+      <w:r>
+        <w:t xml:space="preserve">` to </w:t>
+      </w:r>
+      <w:proofErr w:type="spellStart"/>
+      <w:r>
+        <w:t>create</w:t>
+      </w:r>
+      <w:proofErr w:type="spellEnd"/>
+      <w:r>
+        <w:t xml:space="preserve"> </w:t>
+      </w:r>
+      <w:proofErr w:type="spellStart"/>
+      <w:r>
+        <w:t>the</w:t>
+      </w:r>
+      <w:proofErr w:type="spellEnd"/>
+      <w:r>
+        <w:t xml:space="preserve"> driver.  </w:t>
+      </w:r>
+    </w:p>
+    <w:p>
+      <w:r>
+        <w:t xml:space="preserve">5. </w:t>
+      </w:r>
+      <w:proofErr w:type="spellStart"/>
+      <w:r>
+        <w:t>Maps</w:t>
+      </w:r>
+      <w:proofErr w:type="spellEnd"/>
+      <w:r>
+        <w:t xml:space="preserve"> </w:t>
+      </w:r>
+      <w:proofErr w:type="spellStart"/>
+      <w:r>
+        <w:t>the</w:t>
+      </w:r>
+      <w:proofErr w:type="spellEnd"/>
+      <w:r>
+        <w:t xml:space="preserve"> </w:t>
+      </w:r>
+      <w:proofErr w:type="spellStart"/>
+      <w:r>
+        <w:t>created</w:t>
+      </w:r>
+      <w:proofErr w:type="spellEnd"/>
+      <w:r>
+        <w:t xml:space="preserve"> `</w:t>
+      </w:r>
+      <w:proofErr w:type="spellStart"/>
+      <w:r>
+        <w:t>Drivers</w:t>
+      </w:r>
+      <w:proofErr w:type="spellEnd"/>
+      <w:r>
+        <w:t xml:space="preserve">` </w:t>
+      </w:r>
+      <w:proofErr w:type="spellStart"/>
+      <w:r>
+        <w:t>entity</w:t>
+      </w:r>
+      <w:proofErr w:type="spellEnd"/>
+      <w:r>
+        <w:t xml:space="preserve"> </w:t>
+      </w:r>
+      <w:proofErr w:type="spellStart"/>
+      <w:r>
+        <w:t>back</w:t>
+      </w:r>
+      <w:proofErr w:type="spellEnd"/>
+      <w:r>
+        <w:t xml:space="preserve"> to a `</w:t>
+      </w:r>
+      <w:proofErr w:type="spellStart"/>
+      <w:r>
+        <w:t>DriversDto</w:t>
+      </w:r>
+      <w:proofErr w:type="spellEnd"/>
+      <w:r>
+        <w:t xml:space="preserve">` </w:t>
+      </w:r>
+      <w:proofErr w:type="spellStart"/>
+      <w:r>
+        <w:t>using</w:t>
+      </w:r>
+      <w:proofErr w:type="spellEnd"/>
+      <w:r>
+        <w:t xml:space="preserve"> </w:t>
+      </w:r>
+      <w:proofErr w:type="spellStart"/>
+      <w:r>
+        <w:t>AutoMapper</w:t>
+      </w:r>
+      <w:proofErr w:type="spellEnd"/>
+      <w:r>
+        <w:t xml:space="preserve">.  </w:t>
+      </w:r>
+    </w:p>
+    <w:p>
+      <w:r>
+        <w:t xml:space="preserve">6. </w:t>
+      </w:r>
+      <w:proofErr w:type="spellStart"/>
+      <w:r>
+        <w:t>Returns</w:t>
+      </w:r>
+      <w:proofErr w:type="spellEnd"/>
+      <w:r>
+        <w:t xml:space="preserve"> </w:t>
+      </w:r>
+      <w:proofErr w:type="spellStart"/>
+      <w:r>
+        <w:t>the</w:t>
+      </w:r>
+      <w:proofErr w:type="spellEnd"/>
+      <w:r>
+        <w:t xml:space="preserve"> </w:t>
+      </w:r>
+      <w:proofErr w:type="spellStart"/>
+      <w:r>
+        <w:t>created</w:t>
+      </w:r>
+      <w:proofErr w:type="spellEnd"/>
+      <w:r>
+        <w:t xml:space="preserve"> driver DTO </w:t>
+      </w:r>
+      <w:proofErr w:type="spellStart"/>
+      <w:r>
+        <w:t>with</w:t>
+      </w:r>
+      <w:proofErr w:type="spellEnd"/>
+      <w:r>
+        <w:t xml:space="preserve"> a `</w:t>
+      </w:r>
+      <w:proofErr w:type="spellStart"/>
+      <w:r>
+        <w:t>CreatedAtAction</w:t>
+      </w:r>
+      <w:proofErr w:type="spellEnd"/>
+      <w:r>
+        <w:t xml:space="preserve">` </w:t>
+      </w:r>
+      <w:proofErr w:type="spellStart"/>
+      <w:r>
+        <w:t>result</w:t>
+      </w:r>
+      <w:proofErr w:type="spellEnd"/>
+      <w:r>
+        <w:t xml:space="preserve">, </w:t>
+      </w:r>
+      <w:proofErr w:type="spellStart"/>
+      <w:r>
+        <w:t>indicating</w:t>
+      </w:r>
+      <w:proofErr w:type="spellEnd"/>
+      <w:r>
+        <w:t xml:space="preserve"> </w:t>
+      </w:r>
+      <w:proofErr w:type="spellStart"/>
+      <w:r>
+        <w:t>the</w:t>
+      </w:r>
+      <w:proofErr w:type="spellEnd"/>
+      <w:r>
+        <w:t xml:space="preserve"> </w:t>
+      </w:r>
+      <w:proofErr w:type="spellStart"/>
+      <w:r>
+        <w:t>location</w:t>
+      </w:r>
+      <w:proofErr w:type="spellEnd"/>
+      <w:r>
+        <w:t xml:space="preserve"> </w:t>
+      </w:r>
+      <w:proofErr w:type="spellStart"/>
+      <w:r>
+        <w:t>of</w:t>
+      </w:r>
+      <w:proofErr w:type="spellEnd"/>
+      <w:r>
+        <w:t xml:space="preserve"> </w:t>
+      </w:r>
+      <w:proofErr w:type="spellStart"/>
+      <w:r>
+        <w:t>the</w:t>
+      </w:r>
+      <w:proofErr w:type="spellEnd"/>
+      <w:r>
+        <w:t xml:space="preserve"> </w:t>
+      </w:r>
+      <w:proofErr w:type="spellStart"/>
+      <w:r>
+        <w:t>newly</w:t>
+      </w:r>
+      <w:proofErr w:type="spellEnd"/>
+      <w:r>
+        <w:t xml:space="preserve"> </w:t>
+      </w:r>
+      <w:proofErr w:type="spellStart"/>
+      <w:r>
+        <w:t>created</w:t>
+      </w:r>
+      <w:proofErr w:type="spellEnd"/>
+      <w:r>
+        <w:t xml:space="preserve"> </w:t>
+      </w:r>
+      <w:proofErr w:type="spellStart"/>
+      <w:r>
+        <w:t>resource</w:t>
+      </w:r>
+      <w:proofErr w:type="spellEnd"/>
+      <w:r>
+        <w:t xml:space="preserve">.  </w:t>
+      </w:r>
+    </w:p>
+    <w:p>
+      <w:r>
+        <w:t xml:space="preserve">   </w:t>
+      </w:r>
+    </w:p>
+    <w:p>
+      <w:proofErr w:type="spellStart"/>
+      <w:r>
+        <w:t>This</w:t>
+      </w:r>
+      <w:proofErr w:type="spellEnd"/>
+      <w:r>
+        <w:t xml:space="preserve"> </w:t>
+      </w:r>
+      <w:proofErr w:type="spellStart"/>
+      <w:r>
+        <w:t>approach</w:t>
+      </w:r>
+      <w:proofErr w:type="spellEnd"/>
+      <w:r>
+        <w:t xml:space="preserve"> </w:t>
+      </w:r>
+      <w:proofErr w:type="spellStart"/>
+      <w:r>
+        <w:t>maintains</w:t>
+      </w:r>
+      <w:proofErr w:type="spellEnd"/>
+      <w:r>
+        <w:t xml:space="preserve"> a </w:t>
+      </w:r>
+      <w:proofErr w:type="spellStart"/>
+      <w:r>
+        <w:t>clean</w:t>
+      </w:r>
+      <w:proofErr w:type="spellEnd"/>
+      <w:r>
+        <w:t xml:space="preserve"> </w:t>
+      </w:r>
+      <w:proofErr w:type="spellStart"/>
+      <w:r>
+        <w:t>separation</w:t>
+      </w:r>
+      <w:proofErr w:type="spellEnd"/>
+      <w:r>
+        <w:t xml:space="preserve"> </w:t>
+      </w:r>
+      <w:proofErr w:type="spellStart"/>
+      <w:r>
+        <w:t>of</w:t>
+      </w:r>
+      <w:proofErr w:type="spellEnd"/>
+      <w:r>
+        <w:t xml:space="preserve"> </w:t>
+      </w:r>
+      <w:proofErr w:type="spellStart"/>
+      <w:r>
+        <w:t>concerns</w:t>
+      </w:r>
+      <w:proofErr w:type="spellEnd"/>
+      <w:r>
+        <w:t xml:space="preserve"> </w:t>
+      </w:r>
+      <w:proofErr w:type="spellStart"/>
+      <w:r>
+        <w:t>by</w:t>
+      </w:r>
+      <w:proofErr w:type="spellEnd"/>
+      <w:r>
+        <w:t xml:space="preserve"> </w:t>
+      </w:r>
+      <w:proofErr w:type="spellStart"/>
+      <w:r>
+        <w:t>using</w:t>
+      </w:r>
+      <w:proofErr w:type="spellEnd"/>
+      <w:r>
+        <w:t xml:space="preserve"> </w:t>
+      </w:r>
+      <w:proofErr w:type="spellStart"/>
+      <w:r>
+        <w:t>the</w:t>
+      </w:r>
+      <w:proofErr w:type="spellEnd"/>
+      <w:r>
+        <w:t xml:space="preserve"> </w:t>
+      </w:r>
+      <w:proofErr w:type="spellStart"/>
+      <w:r>
+        <w:t>command</w:t>
+      </w:r>
+      <w:proofErr w:type="spellEnd"/>
+      <w:r>
+        <w:t xml:space="preserve"> </w:t>
+      </w:r>
+      <w:proofErr w:type="spellStart"/>
+      <w:r>
+        <w:t>and</w:t>
+      </w:r>
+      <w:proofErr w:type="spellEnd"/>
+      <w:r>
+        <w:t xml:space="preserve"> </w:t>
+      </w:r>
+      <w:proofErr w:type="spellStart"/>
+      <w:r>
+        <w:t>command</w:t>
+      </w:r>
+      <w:proofErr w:type="spellEnd"/>
+      <w:r>
+        <w:t xml:space="preserve"> </w:t>
+      </w:r>
+      <w:proofErr w:type="spellStart"/>
+      <w:r>
+        <w:t>handler</w:t>
+      </w:r>
+      <w:proofErr w:type="spellEnd"/>
+      <w:r>
+        <w:t xml:space="preserve"> to </w:t>
+      </w:r>
+      <w:proofErr w:type="spellStart"/>
+      <w:r>
+        <w:t>handle</w:t>
+      </w:r>
+      <w:proofErr w:type="spellEnd"/>
+      <w:r>
+        <w:t xml:space="preserve"> </w:t>
+      </w:r>
+      <w:proofErr w:type="spellStart"/>
+      <w:r>
+        <w:t>the</w:t>
+      </w:r>
+      <w:proofErr w:type="spellEnd"/>
+      <w:r>
+        <w:t xml:space="preserve"> </w:t>
+      </w:r>
+      <w:proofErr w:type="spellStart"/>
+      <w:r>
+        <w:t>creation</w:t>
+      </w:r>
+      <w:proofErr w:type="spellEnd"/>
+      <w:r>
+        <w:t xml:space="preserve"> </w:t>
+      </w:r>
+      <w:proofErr w:type="spellStart"/>
+      <w:r>
+        <w:t>logic</w:t>
+      </w:r>
+      <w:proofErr w:type="spellEnd"/>
+      <w:r>
+        <w:t xml:space="preserve">, </w:t>
+      </w:r>
+      <w:proofErr w:type="spellStart"/>
+      <w:r>
+        <w:t>while</w:t>
+      </w:r>
+      <w:proofErr w:type="spellEnd"/>
+      <w:r>
+        <w:t xml:space="preserve"> </w:t>
+      </w:r>
+      <w:proofErr w:type="spellStart"/>
+      <w:r>
+        <w:t>the</w:t>
+      </w:r>
+      <w:proofErr w:type="spellEnd"/>
+      <w:r>
+        <w:t xml:space="preserve"> </w:t>
+      </w:r>
+      <w:proofErr w:type="spellStart"/>
+      <w:r>
+        <w:t>controller</w:t>
+      </w:r>
+      <w:proofErr w:type="spellEnd"/>
+      <w:r>
+        <w:t xml:space="preserve"> </w:t>
+      </w:r>
+      <w:proofErr w:type="spellStart"/>
+      <w:r>
+        <w:t>is</w:t>
+      </w:r>
+      <w:proofErr w:type="spellEnd"/>
+      <w:r>
+        <w:t xml:space="preserve"> </w:t>
+      </w:r>
+      <w:proofErr w:type="spellStart"/>
+      <w:r>
+        <w:t>responsible</w:t>
+      </w:r>
+      <w:proofErr w:type="spellEnd"/>
+      <w:r>
+        <w:t xml:space="preserve"> for </w:t>
+      </w:r>
+      <w:proofErr w:type="spellStart"/>
+      <w:r>
+        <w:t>handling</w:t>
+      </w:r>
+      <w:proofErr w:type="spellEnd"/>
+      <w:r>
+        <w:t xml:space="preserve"> </w:t>
+      </w:r>
+      <w:proofErr w:type="spellStart"/>
+      <w:r>
+        <w:t>the</w:t>
+      </w:r>
+      <w:proofErr w:type="spellEnd"/>
+      <w:r>
+        <w:t xml:space="preserve"> HTTP </w:t>
+      </w:r>
+      <w:proofErr w:type="spellStart"/>
+      <w:r>
+        <w:t>request</w:t>
+      </w:r>
+      <w:proofErr w:type="spellEnd"/>
+      <w:r>
+        <w:t xml:space="preserve"> </w:t>
+      </w:r>
+      <w:proofErr w:type="spellStart"/>
+      <w:r>
+        <w:t>and</w:t>
+      </w:r>
+      <w:proofErr w:type="spellEnd"/>
+      <w:r>
+        <w:t xml:space="preserve"> </w:t>
+      </w:r>
+      <w:proofErr w:type="spellStart"/>
+      <w:r>
+        <w:t>response</w:t>
       </w:r>
       <w:proofErr w:type="spellEnd"/>
       <w:r>

</xml_diff>